<commit_message>
adding section 1 notes
</commit_message>
<xml_diff>
--- a/Section_01_Introduction_Notes.docx
+++ b/Section_01_Introduction_Notes.docx
@@ -7,10 +7,10 @@
         <w:jc w:val="center"/>
       </w:pPr>
       <w:r>
-        <w:t>Data Science: Deep Learning in Python</w:t>
-      </w:r>
-      <w:r>
-        <w:t xml:space="preserve"> Notes</w:t>
+        <w:t xml:space="preserve">Data Science: Deep Learning </w:t>
+      </w:r>
+      <w:r>
+        <w:t>Prerequisites – Linear Reg in Python Notes</w:t>
       </w:r>
     </w:p>
     <w:p/>
@@ -33,207 +33,870 @@
           <w:b/>
           <w:u w:val="single"/>
         </w:rPr>
-        <w:t xml:space="preserve">  What is a neural network</w:t>
-      </w:r>
-    </w:p>
-    <w:p>
-      <w:pPr>
+        <w:t xml:space="preserve">  </w:t>
+      </w:r>
+      <w:r>
         <w:rPr>
           <w:b/>
           <w:u w:val="single"/>
         </w:rPr>
-      </w:pPr>
-    </w:p>
-    <w:p>
-      <w:r>
-        <w:t>Goal: Learn fundamentals of neural networks</w:t>
-      </w:r>
-    </w:p>
-    <w:p>
-      <w:r>
-        <w:tab/>
-        <w:t>Convolution NN</w:t>
-      </w:r>
-    </w:p>
-    <w:p>
-      <w:r>
-        <w:tab/>
-        <w:t>Recurrent NN</w:t>
-      </w:r>
-    </w:p>
-    <w:p>
-      <w:r>
-        <w:tab/>
-        <w:t>Deep Language Natural processing</w:t>
+        <w:t>Introduction and Outline</w:t>
+      </w:r>
+    </w:p>
+    <w:p>
+      <w:pPr>
+        <w:rPr>
+          <w:b/>
+          <w:u w:val="single"/>
+        </w:rPr>
+      </w:pPr>
+    </w:p>
+    <w:p>
+      <w:r>
+        <w:t>starter course for machine learning</w:t>
+      </w:r>
+    </w:p>
+    <w:p>
+      <w:r>
+        <w:t>high school stuff</w:t>
+      </w:r>
+    </w:p>
+    <w:p>
+      <w:r>
+        <w:tab/>
+        <w:t>derivatives</w:t>
+      </w:r>
+    </w:p>
+    <w:p>
+      <w:r>
+        <w:tab/>
+        <w:t>matrices and vectors</w:t>
       </w:r>
     </w:p>
     <w:p/>
     <w:p>
       <w:r>
-        <w:t>What is Deep learning useful for?</w:t>
-      </w:r>
-    </w:p>
-    <w:p>
-      <w:r>
-        <w:tab/>
-        <w:t>useful for making predictions and is better than most</w:t>
+        <w:t>method for teaching</w:t>
+      </w:r>
+    </w:p>
+    <w:p>
+      <w:r>
+        <w:tab/>
+        <w:t>hands on</w:t>
       </w:r>
     </w:p>
     <w:p/>
     <w:p>
       <w:r>
-        <w:t>Strategy to learning: Learn by example</w:t>
-      </w:r>
-    </w:p>
-    <w:p>
-      <w:r>
-        <w:tab/>
-        <w:t>Uses case</w:t>
-      </w:r>
-    </w:p>
-    <w:p>
-      <w:r>
-        <w:tab/>
-      </w:r>
-      <w:r>
-        <w:tab/>
+        <w:t>Outline of the course</w:t>
+      </w:r>
+    </w:p>
+    <w:p>
+      <w:r>
+        <w:t>1.  What is machine learning and how does linear regression do it?</w:t>
+      </w:r>
+    </w:p>
+    <w:p>
+      <w:r>
+        <w:t xml:space="preserve">2.  intro to course example: </w:t>
       </w:r>
       <w:proofErr w:type="spellStart"/>
       <w:r>
-        <w:t>enginner</w:t>
+        <w:t>moore’s</w:t>
       </w:r>
       <w:proofErr w:type="spellEnd"/>
       <w:r>
-        <w:t xml:space="preserve"> wanting to predict user actions</w:t>
+        <w:t xml:space="preserve"> law</w:t>
+      </w:r>
+    </w:p>
+    <w:p>
+      <w:r>
+        <w:tab/>
+      </w:r>
+      <w:proofErr w:type="spellStart"/>
+      <w:r>
+        <w:t>moore’s</w:t>
+      </w:r>
+      <w:proofErr w:type="spellEnd"/>
+      <w:r>
+        <w:t xml:space="preserve"> law: number of transistors on a chip doubles every few years</w:t>
+      </w:r>
+    </w:p>
+    <w:p>
+      <w:r>
+        <w:t>3.  1-D linear regression techniques (theory and code)</w:t>
+      </w:r>
+    </w:p>
+    <w:p>
+      <w:r>
+        <w:t xml:space="preserve">4.  prove </w:t>
+      </w:r>
+      <w:proofErr w:type="spellStart"/>
+      <w:r>
+        <w:t>moore’s</w:t>
+      </w:r>
+      <w:proofErr w:type="spellEnd"/>
+      <w:r>
+        <w:t xml:space="preserve"> law</w:t>
+      </w:r>
+    </w:p>
+    <w:p>
+      <w:r>
+        <w:t>5.  think in pictures</w:t>
+      </w:r>
+    </w:p>
+    <w:p>
+      <w:r>
+        <w:tab/>
+        <w:t>we need to think about machine learning in a visual form</w:t>
+      </w:r>
+    </w:p>
+    <w:p>
+      <w:r>
+        <w:t>6.  more input variables</w:t>
+      </w:r>
+    </w:p>
+    <w:p>
+      <w:r>
+        <w:t>7.  discuss more advanced</w:t>
       </w:r>
     </w:p>
     <w:p/>
     <w:p>
-      <w:r>
-        <w:t>Outline</w:t>
-      </w:r>
-    </w:p>
-    <w:p>
-      <w:r>
-        <w:t xml:space="preserve">1.  </w:t>
-      </w:r>
+      <w:pPr>
+        <w:rPr>
+          <w:b/>
+          <w:u w:val="single"/>
+        </w:rPr>
+      </w:pPr>
+      <w:r>
+        <w:rPr>
+          <w:b/>
+          <w:u w:val="single"/>
+        </w:rPr>
+        <w:t>What is machine learning and prerequisites:</w:t>
+      </w:r>
+    </w:p>
+    <w:p>
       <w:proofErr w:type="spellStart"/>
       <w:r>
-        <w:t>Softmax</w:t>
+        <w:t>prereqs</w:t>
       </w:r>
       <w:proofErr w:type="spellEnd"/>
-      <w:r>
-        <w:t>: binary classification to multi-class</w:t>
-      </w:r>
-    </w:p>
-    <w:p>
-      <w:r>
-        <w:tab/>
-        <w:t>how to discriminate between many different things</w:t>
-      </w:r>
-    </w:p>
-    <w:p>
-      <w:r>
-        <w:t xml:space="preserve">2.  training NN using </w:t>
+    </w:p>
+    <w:p>
+      <w:r>
+        <w:tab/>
+        <w:t>calculus</w:t>
+      </w:r>
+    </w:p>
+    <w:p>
+      <w:r>
+        <w:tab/>
+        <w:t>python</w:t>
+      </w:r>
+    </w:p>
+    <w:p>
+      <w:r>
+        <w:tab/>
+        <w:t>linear algebra (vectors, matrices)</w:t>
+      </w:r>
+    </w:p>
+    <w:p>
+      <w:r>
+        <w:tab/>
       </w:r>
       <w:proofErr w:type="spellStart"/>
       <w:r>
-        <w:t>backpropogation</w:t>
+        <w:t>probabily</w:t>
       </w:r>
       <w:proofErr w:type="spellEnd"/>
-    </w:p>
-    <w:p>
-      <w:r>
-        <w:tab/>
+      <w:r>
+        <w:t xml:space="preserve"> (gaussian/normal </w:t>
       </w:r>
       <w:proofErr w:type="spellStart"/>
       <w:r>
-        <w:t>backpropogation</w:t>
+        <w:t>dist</w:t>
       </w:r>
       <w:proofErr w:type="spellEnd"/>
       <w:r>
-        <w:t xml:space="preserve"> is an </w:t>
+        <w:t>)</w:t>
+      </w:r>
+    </w:p>
+    <w:p>
+      <w:r>
+        <w:t>what is machine learning</w:t>
+      </w:r>
+    </w:p>
+    <w:p>
+      <w:r>
+        <w:tab/>
+        <w:t>predict outcome by learning from past examples</w:t>
+      </w:r>
+    </w:p>
+    <w:p>
+      <w:r>
+        <w:t>2 categories</w:t>
+      </w:r>
+    </w:p>
+    <w:p>
+      <w:pPr>
+        <w:ind w:firstLine="720"/>
+      </w:pPr>
+      <w:r>
+        <w:t>1.  supervised</w:t>
+      </w:r>
+    </w:p>
+    <w:p>
+      <w:pPr>
+        <w:ind w:firstLine="720"/>
+      </w:pPr>
+      <w:r>
+        <w:tab/>
+        <w:t>output is given as (X-&gt;Y also know as “X leads to Y”)</w:t>
+      </w:r>
+    </w:p>
+    <w:p>
+      <w:pPr>
+        <w:ind w:firstLine="720"/>
+      </w:pPr>
+      <w:r>
+        <w:tab/>
+        <w:t>2 sub categories</w:t>
+      </w:r>
+    </w:p>
+    <w:p>
+      <w:pPr>
+        <w:ind w:firstLine="720"/>
+      </w:pPr>
+      <w:r>
+        <w:tab/>
+      </w:r>
+      <w:r>
+        <w:tab/>
+        <w:t>1.  classification</w:t>
+      </w:r>
+    </w:p>
+    <w:p>
+      <w:pPr>
+        <w:ind w:firstLine="720"/>
+      </w:pPr>
+      <w:r>
+        <w:tab/>
+      </w:r>
+      <w:r>
+        <w:tab/>
+      </w:r>
+      <w:r>
+        <w:tab/>
+        <w:t>trying to predict a category or label</w:t>
+      </w:r>
+    </w:p>
+    <w:p>
+      <w:pPr>
+        <w:ind w:firstLine="720"/>
+      </w:pPr>
+      <w:r>
+        <w:tab/>
+      </w:r>
+      <w:r>
+        <w:tab/>
+      </w:r>
+      <w:r>
+        <w:tab/>
+      </w:r>
+      <w:r>
+        <w:tab/>
+        <w:t>e.g. what digit is this</w:t>
+      </w:r>
+    </w:p>
+    <w:p>
+      <w:pPr>
+        <w:ind w:firstLine="720"/>
+      </w:pPr>
+      <w:r>
+        <w:tab/>
+      </w:r>
+      <w:r>
+        <w:tab/>
+      </w:r>
+      <w:r>
+        <w:tab/>
+      </w:r>
+      <w:r>
+        <w:tab/>
+        <w:t xml:space="preserve">does this picture contain a </w:t>
+      </w:r>
+      <w:proofErr w:type="gramStart"/>
+      <w:r>
+        <w:t>cat</w:t>
+      </w:r>
+      <w:proofErr w:type="gramEnd"/>
+    </w:p>
+    <w:p>
+      <w:pPr>
+        <w:ind w:firstLine="720"/>
+      </w:pPr>
+      <w:r>
+        <w:tab/>
+      </w:r>
+      <w:r>
+        <w:tab/>
+        <w:t>2.  regression</w:t>
+      </w:r>
+    </w:p>
+    <w:p>
+      <w:pPr>
+        <w:ind w:firstLine="720"/>
+      </w:pPr>
+      <w:r>
+        <w:tab/>
+      </w:r>
+      <w:r>
+        <w:tab/>
+      </w:r>
+      <w:r>
+        <w:tab/>
       </w:r>
       <w:proofErr w:type="spellStart"/>
       <w:r>
-        <w:t>extention</w:t>
+        <w:t>predicut</w:t>
       </w:r>
       <w:proofErr w:type="spellEnd"/>
       <w:r>
-        <w:t xml:space="preserve"> of logistic regression</w:t>
-      </w:r>
-    </w:p>
-    <w:p>
-      <w:r>
-        <w:t>3.  XOR and donut</w:t>
-      </w:r>
-    </w:p>
-    <w:p>
-      <w:r>
-        <w:t xml:space="preserve">4.  </w:t>
+        <w:t xml:space="preserve"> real-valued number or vector</w:t>
+      </w:r>
+    </w:p>
+    <w:p>
+      <w:pPr>
+        <w:ind w:firstLine="720"/>
+      </w:pPr>
+      <w:r>
+        <w:tab/>
+      </w:r>
+      <w:r>
+        <w:tab/>
+      </w:r>
+      <w:r>
+        <w:tab/>
+      </w:r>
+      <w:r>
+        <w:tab/>
+        <w:t>temperature</w:t>
+      </w:r>
+    </w:p>
+    <w:p>
+      <w:pPr>
+        <w:ind w:firstLine="720"/>
+      </w:pPr>
+      <w:r>
+        <w:tab/>
+      </w:r>
+      <w:r>
+        <w:tab/>
+      </w:r>
+      <w:r>
+        <w:tab/>
+      </w:r>
+      <w:r>
+        <w:tab/>
+        <w:t>stock price</w:t>
+      </w:r>
+    </w:p>
+    <w:p>
+      <w:pPr>
+        <w:ind w:left="2880"/>
+      </w:pPr>
+      <w:r>
+        <w:t>linear regression (“line of best fit”) is an example of supervised learning</w:t>
+      </w:r>
+    </w:p>
+    <w:p>
+      <w:pPr>
+        <w:ind w:firstLine="720"/>
+      </w:pPr>
+      <w:r>
+        <w:tab/>
+      </w:r>
+      <w:r>
+        <w:tab/>
+      </w:r>
+      <w:r>
+        <w:tab/>
+      </w:r>
+      <w:r>
+        <w:tab/>
+        <w:t>input X-&gt;output Y (</w:t>
+      </w:r>
+      <w:proofErr w:type="gramStart"/>
+      <w:r>
+        <w:t>X,Y</w:t>
+      </w:r>
+      <w:proofErr w:type="gramEnd"/>
+      <w:r>
+        <w:t xml:space="preserve"> coordinates)</w:t>
+      </w:r>
+    </w:p>
+    <w:p>
+      <w:pPr>
+        <w:ind w:firstLine="720"/>
+      </w:pPr>
+      <w:r>
+        <w:lastRenderedPageBreak/>
+        <w:tab/>
+      </w:r>
+      <w:r>
+        <w:tab/>
+      </w:r>
+      <w:r>
+        <w:tab/>
+      </w:r>
+      <w:r>
+        <w:tab/>
+        <w:t>real examples</w:t>
+      </w:r>
+    </w:p>
+    <w:p>
+      <w:pPr>
+        <w:ind w:left="4320"/>
+      </w:pPr>
+      <w:r>
+        <w:t>number of hours of exercise per week and body mass index</w:t>
+      </w:r>
+    </w:p>
+    <w:p>
+      <w:r>
+        <w:tab/>
+      </w:r>
+      <w:r>
+        <w:tab/>
+      </w:r>
+      <w:r>
+        <w:tab/>
+      </w:r>
+      <w:r>
+        <w:tab/>
+      </w:r>
+      <w:r>
+        <w:tab/>
+        <w:t>critical to be protective of causality</w:t>
+      </w:r>
+    </w:p>
+    <w:p>
+      <w:r>
+        <w:tab/>
+      </w:r>
+      <w:r>
+        <w:tab/>
+      </w:r>
+      <w:r>
+        <w:tab/>
+      </w:r>
+      <w:r>
+        <w:tab/>
+      </w:r>
+      <w:r>
+        <w:tab/>
+      </w:r>
+      <w:r>
+        <w:tab/>
+        <w:t xml:space="preserve">do not mistake </w:t>
       </w:r>
       <w:proofErr w:type="spellStart"/>
       <w:r>
-        <w:t>numpy</w:t>
+        <w:t>coorelation</w:t>
       </w:r>
       <w:proofErr w:type="spellEnd"/>
-      <w:r>
-        <w:t>: build neural networks by hand</w:t>
-      </w:r>
-    </w:p>
-    <w:p>
-      <w:r>
-        <w:t>5.  TensorFlow: plug-n-play script</w:t>
-      </w:r>
-    </w:p>
-    <w:p>
-      <w:r>
-        <w:t>6.  TensorFlow playground: visualize what a NN is learning</w:t>
-      </w:r>
-    </w:p>
-    <w:p>
-      <w:r>
-        <w:t xml:space="preserve">7.  facial expression recognition  </w:t>
-      </w:r>
     </w:p>
     <w:p/>
     <w:p>
-      <w:r>
-        <w:t>How did we get here?</w:t>
-      </w:r>
-    </w:p>
-    <w:p>
-      <w:r>
-        <w:t>1.  linear regression: statistics linear</w:t>
-      </w:r>
-    </w:p>
-    <w:p>
-      <w:r>
-        <w:t>2.  logistic regression: logistic regression with machine learning part 0</w:t>
-      </w:r>
-    </w:p>
-    <w:p>
-      <w:r>
-        <w:t>3.  this course: deep learning and python part 1</w:t>
+      <w:pPr>
+        <w:ind w:firstLine="720"/>
+      </w:pPr>
+      <w:r>
+        <w:t>2.  unsupervised</w:t>
+      </w:r>
+    </w:p>
+    <w:p>
+      <w:pPr>
+        <w:ind w:firstLine="720"/>
+      </w:pPr>
+      <w:r>
+        <w:tab/>
+        <w:t>no output just trying to learn structure</w:t>
+      </w:r>
+    </w:p>
+    <w:p>
+      <w:pPr>
+        <w:ind w:left="2160"/>
+      </w:pPr>
+      <w:r>
+        <w:t xml:space="preserve">example: given a bunch of documents, maybe there are similarities </w:t>
+      </w:r>
+      <w:proofErr w:type="spellStart"/>
+      <w:proofErr w:type="gramStart"/>
+      <w:r>
+        <w:t>betweena</w:t>
+      </w:r>
+      <w:proofErr w:type="spellEnd"/>
+      <w:r>
+        <w:t xml:space="preserve">  bunch</w:t>
+      </w:r>
+      <w:proofErr w:type="gramEnd"/>
+      <w:r>
+        <w:t xml:space="preserve"> of documents</w:t>
+      </w:r>
+    </w:p>
+    <w:p>
+      <w:pPr>
+        <w:ind w:left="2160"/>
+      </w:pPr>
+    </w:p>
+    <w:p>
+      <w:pPr>
+        <w:ind w:firstLine="720"/>
+      </w:pPr>
+    </w:p>
+    <w:p>
+      <w:pPr>
+        <w:ind w:firstLine="720"/>
+      </w:pPr>
+      <w:r>
+        <w:t>2.  unsupervised</w:t>
+      </w:r>
+    </w:p>
+    <w:p/>
+    <w:p>
+      <w:pPr>
+        <w:rPr>
+          <w:b/>
+          <w:u w:val="single"/>
+        </w:rPr>
+      </w:pPr>
+      <w:r>
+        <w:rPr>
+          <w:b/>
+          <w:u w:val="single"/>
+        </w:rPr>
+        <w:t>Example: Introduction to Moore’s Law</w:t>
+      </w:r>
+    </w:p>
+    <w:p>
+      <w:r>
+        <w:t xml:space="preserve">use linear regression to prove </w:t>
+      </w:r>
+      <w:r>
+        <w:t>Moore’s law</w:t>
+      </w:r>
+    </w:p>
+    <w:p>
+      <w:r>
+        <w:tab/>
+        <w:t>Moore’s law: transistor count on integrated circuit doubles every 2 years</w:t>
+      </w:r>
+    </w:p>
+    <w:p>
+      <w:r>
+        <w:tab/>
+        <w:t>this would suggest an exponential curve</w:t>
+      </w:r>
+    </w:p>
+    <w:p>
+      <w:r>
+        <w:t>If you take the log of the equation</w:t>
+      </w:r>
+    </w:p>
+    <w:p>
+      <w:pPr>
+        <w:ind w:left="720"/>
+      </w:pPr>
+      <w:r>
+        <w:t>you get something that looks like linear regression with time (in years) on x axis and log of transistor counts on y axis</w:t>
+      </w:r>
+    </w:p>
+    <w:p>
+      <w:pPr>
+        <w:rPr>
+          <w:vertAlign w:val="subscript"/>
+        </w:rPr>
+      </w:pPr>
+      <w:r>
+        <w:tab/>
+        <w:t>T</w:t>
+      </w:r>
+      <w:r>
+        <w:rPr>
+          <w:vertAlign w:val="subscript"/>
+        </w:rPr>
+        <w:t>0</w:t>
+      </w:r>
+      <w:r>
+        <w:t>=A</w:t>
+      </w:r>
+      <w:r>
+        <w:rPr>
+          <w:vertAlign w:val="subscript"/>
+        </w:rPr>
+        <w:t>0</w:t>
+      </w:r>
+    </w:p>
+    <w:p>
+      <w:r>
+        <w:tab/>
+        <w:t>T</w:t>
+      </w:r>
+      <w:r>
+        <w:rPr>
+          <w:vertAlign w:val="subscript"/>
+        </w:rPr>
+        <w:t>1</w:t>
+      </w:r>
+      <w:r>
+        <w:t>=2*A</w:t>
+      </w:r>
+      <w:r>
+        <w:rPr>
+          <w:vertAlign w:val="subscript"/>
+        </w:rPr>
+        <w:t>0</w:t>
+      </w:r>
+    </w:p>
+    <w:p>
+      <w:r>
+        <w:tab/>
+        <w:t>T</w:t>
+      </w:r>
+      <w:r>
+        <w:rPr>
+          <w:vertAlign w:val="subscript"/>
+        </w:rPr>
+        <w:t>2</w:t>
+      </w:r>
+      <w:r>
+        <w:t>=2*2*A</w:t>
+      </w:r>
+      <w:r>
+        <w:rPr>
+          <w:vertAlign w:val="subscript"/>
+        </w:rPr>
+        <w:t>0</w:t>
+      </w:r>
+    </w:p>
+    <w:p>
+      <w:r>
+        <w:tab/>
+        <w:t>…</w:t>
+      </w:r>
+    </w:p>
+    <w:p>
+      <w:r>
+        <w:tab/>
+        <w:t>then</w:t>
+      </w:r>
+    </w:p>
+    <w:p>
+      <w:r>
+        <w:tab/>
+        <w:t>log(T</w:t>
+      </w:r>
+      <w:r>
+        <w:rPr>
+          <w:vertAlign w:val="subscript"/>
+        </w:rPr>
+        <w:t>n</w:t>
+      </w:r>
+      <w:r>
+        <w:t>)=log(A</w:t>
+      </w:r>
+      <w:proofErr w:type="gramStart"/>
+      <w:r>
+        <w:rPr>
+          <w:vertAlign w:val="subscript"/>
+        </w:rPr>
+        <w:t>0</w:t>
+      </w:r>
+      <w:r>
+        <w:t>)+</w:t>
+      </w:r>
+      <w:proofErr w:type="gramEnd"/>
+      <w:r>
+        <w:t>log(2)*n</w:t>
+      </w:r>
+    </w:p>
+    <w:p>
+      <w:r>
+        <w:tab/>
+      </w:r>
+    </w:p>
+    <w:p>
+      <w:pPr>
+        <w:rPr>
+          <w:highlight w:val="yellow"/>
+        </w:rPr>
+      </w:pPr>
+      <w:r>
+        <w:rPr>
+          <w:highlight w:val="yellow"/>
+        </w:rPr>
+        <w:t>we will learn how to do this in the coming slides</w:t>
+      </w:r>
+    </w:p>
+    <w:p>
+      <w:pPr>
+        <w:rPr>
+          <w:highlight w:val="yellow"/>
+        </w:rPr>
+      </w:pPr>
+      <w:r>
+        <w:rPr>
+          <w:highlight w:val="yellow"/>
+        </w:rPr>
+        <w:t>try taking concepts learned in next couple of slides</w:t>
+      </w:r>
+      <w:r>
+        <w:rPr>
+          <w:highlight w:val="yellow"/>
+        </w:rPr>
+        <w:t xml:space="preserve"> to </w:t>
+      </w:r>
+      <w:proofErr w:type="spellStart"/>
+      <w:r>
+        <w:rPr>
+          <w:highlight w:val="yellow"/>
+        </w:rPr>
+        <w:t>moore’s</w:t>
+      </w:r>
+      <w:proofErr w:type="spellEnd"/>
+      <w:r>
+        <w:rPr>
+          <w:highlight w:val="yellow"/>
+        </w:rPr>
+        <w:t xml:space="preserve"> law (see </w:t>
+      </w:r>
+      <w:proofErr w:type="spellStart"/>
+      <w:r>
+        <w:rPr>
+          <w:highlight w:val="yellow"/>
+        </w:rPr>
+        <w:t>github</w:t>
+      </w:r>
+      <w:proofErr w:type="spellEnd"/>
+      <w:r>
+        <w:rPr>
+          <w:highlight w:val="yellow"/>
+        </w:rPr>
+        <w:t>)</w:t>
+      </w:r>
+    </w:p>
+    <w:p>
+      <w:pPr>
+        <w:rPr>
+          <w:b/>
+          <w:u w:val="single"/>
+        </w:rPr>
+      </w:pPr>
+    </w:p>
+    <w:p>
+      <w:pPr>
+        <w:rPr>
+          <w:b/>
+          <w:u w:val="single"/>
+        </w:rPr>
+      </w:pPr>
+      <w:r>
+        <w:rPr>
+          <w:b/>
+          <w:u w:val="single"/>
+        </w:rPr>
+        <w:t>Quiz 1:</w:t>
+      </w:r>
+    </w:p>
+    <w:p>
+      <w:r>
+        <w:t>What can linear regression be used for?</w:t>
+      </w:r>
+    </w:p>
+    <w:p>
+      <w:r>
+        <w:tab/>
+        <w:t xml:space="preserve">focuses on </w:t>
+      </w:r>
+      <w:proofErr w:type="spellStart"/>
+      <w:r>
+        <w:t>predictiving</w:t>
+      </w:r>
+      <w:proofErr w:type="spellEnd"/>
+      <w:r>
+        <w:t xml:space="preserve"> values not classification of what something is</w:t>
+      </w:r>
+    </w:p>
+    <w:p>
+      <w:r>
+        <w:tab/>
+      </w:r>
+      <w:r>
+        <w:tab/>
+        <w:t>predict height based on inputs</w:t>
+      </w:r>
+    </w:p>
+    <w:p>
+      <w:r>
+        <w:tab/>
+      </w:r>
+      <w:r>
+        <w:tab/>
+        <w:t>not predict if object is a cat</w:t>
+      </w:r>
+    </w:p>
+    <w:p>
+      <w:pPr>
+        <w:rPr>
+          <w:b/>
+          <w:u w:val="single"/>
+        </w:rPr>
+      </w:pPr>
+      <w:r>
+        <w:rPr>
+          <w:b/>
+          <w:u w:val="single"/>
+        </w:rPr>
+        <w:t>How to succeed in this course</w:t>
+      </w:r>
+    </w:p>
+    <w:p>
+      <w:r>
+        <w:t>1.  make of the Q&amp;A</w:t>
+      </w:r>
+    </w:p>
+    <w:p>
+      <w:r>
+        <w:tab/>
+        <w:t>goal of connecting the dots</w:t>
+      </w:r>
+    </w:p>
+    <w:p>
+      <w:r>
+        <w:t>2.  make sure you meet prerequisites</w:t>
+      </w:r>
+    </w:p>
+    <w:p>
+      <w:r>
+        <w:tab/>
+        <w:t>may have to do your own research</w:t>
+      </w:r>
+    </w:p>
+    <w:p>
+      <w:r>
+        <w:t>3.  implement everything you learn</w:t>
+      </w:r>
+    </w:p>
+    <w:p>
+      <w:r>
+        <w:tab/>
+        <w:t>python code is same no matter what tool you are using</w:t>
       </w:r>
       <w:bookmarkStart w:id="0" w:name="_GoBack"/>
       <w:bookmarkEnd w:id="0"/>
-    </w:p>
-    <w:p>
-      <w:pPr>
-        <w:rPr>
-          <w:b/>
-          <w:u w:val="single"/>
-        </w:rPr>
-      </w:pPr>
-    </w:p>
-    <w:p>
-      <w:pPr>
-        <w:rPr>
-          <w:b/>
-          <w:u w:val="single"/>
-        </w:rPr>
-      </w:pPr>
     </w:p>
     <w:sectPr>
       <w:pgSz w:w="12240" w:h="15840"/>

</xml_diff>